<commit_message>
Update Documentacion Psw Mario Recio Lueza.docx
</commit_message>
<xml_diff>
--- a/Documentacion Psw Mario Recio Lueza.docx
+++ b/Documentacion Psw Mario Recio Lueza.docx
@@ -101,28 +101,7 @@
         <w:t>para que tengamos donde apoyarnos mientras voy explicando las características.</w:t>
       </w:r>
       <w:r>
-        <w:t xml:space="preserve"> </w:t>
-      </w:r>
-      <w:r>
-        <w:t>(</w:t>
-      </w:r>
-      <w:r>
-        <w:t xml:space="preserve">No se mostrará </w:t>
-      </w:r>
-      <w:r>
-        <w:t xml:space="preserve">el diseño lógico </w:t>
-      </w:r>
-      <w:r>
-        <w:t xml:space="preserve">a la vez que la explicación ya que </w:t>
-      </w:r>
-      <w:r>
-        <w:t xml:space="preserve">es más tedioso, de todas </w:t>
-      </w:r>
-      <w:r>
-        <w:t>formas,</w:t>
-      </w:r>
-      <w:r>
-        <w:t xml:space="preserve"> se encontrará al final de la documentación)</w:t>
+        <w:t xml:space="preserve"> (No se mostrará el diseño lógico a la vez que la explicación ya que es más tedioso, de todas formas, se encontrará al final de la documentación)</w:t>
       </w:r>
     </w:p>
     <w:p>
@@ -679,14 +658,12 @@
       <w:r>
         <w:t xml:space="preserve">, es por eso que se crea el objeto agregado </w:t>
       </w:r>
-      <w:proofErr w:type="spellStart"/>
       <w:r>
         <w:rPr>
           <w:i/>
         </w:rPr>
         <w:t>ContratoServicio</w:t>
       </w:r>
-      <w:proofErr w:type="spellEnd"/>
       <w:r>
         <w:t xml:space="preserve"> que guarda</w:t>
       </w:r>
@@ -753,14 +730,12 @@
       <w:r>
         <w:t xml:space="preserve"> entonces, se relacionará con </w:t>
       </w:r>
-      <w:proofErr w:type="spellStart"/>
       <w:r>
         <w:rPr>
           <w:i/>
         </w:rPr>
         <w:t>ContratoServicio</w:t>
       </w:r>
-      <w:proofErr w:type="spellEnd"/>
       <w:r>
         <w:t xml:space="preserve"> para que el </w:t>
       </w:r>
@@ -923,14 +898,12 @@
       <w:r>
         <w:t xml:space="preserve"> Al principio </w:t>
       </w:r>
-      <w:proofErr w:type="spellStart"/>
       <w:r>
         <w:rPr>
           <w:i/>
         </w:rPr>
         <w:t>ContratoServicio</w:t>
       </w:r>
-      <w:proofErr w:type="spellEnd"/>
       <w:r>
         <w:t xml:space="preserve"> no existía ya que hacía que en el </w:t>
       </w:r>
@@ -967,181 +940,436 @@
         <w:t xml:space="preserve"> funcione como un “catalogo” de servicios, el cual será el mismo para todos los clientes, para que yo como cliente elija los que quiera y se guarden en esta nueva entidad relacionándose con Contrato.</w:t>
       </w:r>
     </w:p>
-    <w:p>
+    <w:p/>
+    <w:p>
+      <w:r>
+        <w:t>-</w:t>
+      </w:r>
+      <w:r>
+        <w:rPr>
+          <w:b/>
+        </w:rPr>
+        <w:t>Atributo</w:t>
+      </w:r>
+      <w:r>
+        <w:rPr>
+          <w:b/>
+        </w:rPr>
+        <w:t xml:space="preserve"> sueldo:</w:t>
+      </w:r>
+      <w:r>
+        <w:rPr>
+          <w:b/>
+        </w:rPr>
+        <w:t xml:space="preserve"> </w:t>
+      </w:r>
+      <w:r>
+        <w:t>Principalmente se</w:t>
+      </w:r>
+      <w:r>
+        <w:t xml:space="preserve"> había puesto el </w:t>
+      </w:r>
+      <w:r>
+        <w:rPr>
+          <w:i/>
+        </w:rPr>
+        <w:t>sueldo</w:t>
+      </w:r>
+      <w:r>
+        <w:t xml:space="preserve"> en </w:t>
+      </w:r>
+      <w:r>
+        <w:rPr>
+          <w:i/>
+        </w:rPr>
+        <w:t>Trabajador</w:t>
+      </w:r>
+      <w:r>
+        <w:t xml:space="preserve">, pero como eso puede variar mucho según los servicios que realice, mejor </w:t>
+      </w:r>
+      <w:r>
+        <w:t xml:space="preserve">poner </w:t>
+      </w:r>
+      <w:r>
+        <w:t xml:space="preserve">sueldo en cada </w:t>
+      </w:r>
+      <w:r>
+        <w:rPr>
+          <w:i/>
+        </w:rPr>
+        <w:t>Servicio</w:t>
+      </w:r>
+      <w:r>
+        <w:t>, es decir se</w:t>
+      </w:r>
+      <w:r>
+        <w:t xml:space="preserve"> le</w:t>
+      </w:r>
+      <w:r>
+        <w:t xml:space="preserve"> </w:t>
+      </w:r>
+      <w:r>
+        <w:t>dirá sueldo a</w:t>
+      </w:r>
+      <w:r>
+        <w:t xml:space="preserve"> cuánto dinero se te va a pagar por realizar ese servicio</w:t>
+      </w:r>
+      <w:r>
+        <w:t xml:space="preserve"> concreto. Es así que el sueldo de un trabajador será según los servicios que complete a lo largo de un mes.</w:t>
+      </w:r>
+    </w:p>
+    <w:p>
+      <w:r>
+        <w:t>P</w:t>
+      </w:r>
+      <w:r>
+        <w:t>ara conseguir el sueldo mensual de un trabajador se deberá sumar todos los sueldos de todos los servicios realizados durante ese mes.</w:t>
+      </w:r>
+    </w:p>
+    <w:p>
+      <w:r>
+        <w:t xml:space="preserve"> </w:t>
+      </w:r>
+    </w:p>
+    <w:p>
+      <w:r>
+        <w:t>-</w:t>
+      </w:r>
+      <w:r>
+        <w:rPr>
+          <w:b/>
+        </w:rPr>
+        <w:t>Relación de V</w:t>
+      </w:r>
+      <w:r>
+        <w:rPr>
+          <w:b/>
+        </w:rPr>
+        <w:t>aloración</w:t>
+      </w:r>
+      <w:r>
+        <w:rPr>
+          <w:b/>
+        </w:rPr>
+        <w:t xml:space="preserve">: </w:t>
+      </w:r>
+      <w:r>
+        <w:t xml:space="preserve">Se relacionará con </w:t>
+      </w:r>
+      <w:r>
+        <w:rPr>
+          <w:i/>
+        </w:rPr>
+        <w:t>ContratoServicio</w:t>
+      </w:r>
+      <w:r>
+        <w:t xml:space="preserve"> </w:t>
+      </w:r>
+      <w:r>
+        <w:t xml:space="preserve">para que </w:t>
+      </w:r>
+      <w:r>
+        <w:t xml:space="preserve">el </w:t>
+      </w:r>
+      <w:r>
+        <w:t>cliente solo pueda</w:t>
+      </w:r>
+      <w:r>
+        <w:t xml:space="preserve"> valorar lo que haya contratado, si estuviera relacionado con servicio sin más podría valorar cualquier servicio que no haya contratado y eso no tiene mucho sentido.</w:t>
+      </w:r>
+    </w:p>
+    <w:p/>
+    <w:p>
+      <w:r>
+        <w:t>-</w:t>
+      </w:r>
+      <w:r>
+        <w:rPr>
+          <w:b/>
+        </w:rPr>
+        <w:t>Valoración entidad débil:</w:t>
+      </w:r>
+      <w:r>
+        <w:t xml:space="preserve"> Ya que la valoración no puede existir por su propia cuenta</w:t>
+      </w:r>
+      <w:r>
+        <w:t xml:space="preserve">, podrá existir si hay un </w:t>
+      </w:r>
+      <w:r>
+        <w:rPr>
+          <w:i/>
+        </w:rPr>
+        <w:t>ContratoServicio</w:t>
+      </w:r>
+      <w:r>
+        <w:t>, es decir un Servicio contratado por un cliente.</w:t>
+      </w:r>
+    </w:p>
+    <w:p/>
+    <w:p>
+      <w:r>
+        <w:rPr>
+          <w:b/>
+        </w:rPr>
+        <w:t>-Forma Pago entidad débil</w:t>
+      </w:r>
+      <w:r>
+        <w:rPr>
+          <w:b/>
+        </w:rPr>
+        <w:t>:</w:t>
+      </w:r>
+      <w:r>
+        <w:t xml:space="preserve"> No podrá existir una forma de pago si no hay algo que pagar es por eso que solo se creará cuando se cree un contrato, ya que obviamente habrá que pagar los servicios contratados.</w:t>
+      </w:r>
+    </w:p>
+    <w:p/>
+    <w:p/>
+    <w:p>
+      <w:r>
+        <w:br w:type="page"/>
+      </w:r>
+    </w:p>
+    <w:p>
+      <w:pPr>
+        <w:rPr>
+          <w:b/>
+          <w:sz w:val="28"/>
+          <w:u w:val="single"/>
+        </w:rPr>
+      </w:pPr>
+      <w:r>
+        <w:rPr>
+          <w:b/>
+          <w:sz w:val="28"/>
+          <w:u w:val="single"/>
+        </w:rPr>
+        <w:lastRenderedPageBreak/>
+        <w:t>Nuevas f</w:t>
+      </w:r>
+      <w:r>
+        <w:rPr>
+          <w:b/>
+          <w:sz w:val="28"/>
+          <w:u w:val="single"/>
+        </w:rPr>
+        <w:t xml:space="preserve">uncionalidades añadidas a la </w:t>
+      </w:r>
+      <w:r>
+        <w:rPr>
+          <w:b/>
+          <w:sz w:val="28"/>
+          <w:u w:val="single"/>
+        </w:rPr>
+        <w:t>página</w:t>
+      </w:r>
+      <w:r>
+        <w:rPr>
+          <w:b/>
+          <w:sz w:val="28"/>
+          <w:u w:val="single"/>
+        </w:rPr>
+        <w:t xml:space="preserve"> web:</w:t>
+      </w:r>
+    </w:p>
+    <w:p>
+      <w:r>
+        <w:rPr>
+          <w:b/>
+        </w:rPr>
+        <w:t>-Apartado MI EMPRESA</w:t>
+      </w:r>
+      <w:r>
+        <w:rPr>
+          <w:b/>
+        </w:rPr>
+        <w:t>:</w:t>
+      </w:r>
+      <w:r>
+        <w:rPr>
+          <w:b/>
+        </w:rPr>
+        <w:t xml:space="preserve"> </w:t>
+      </w:r>
+      <w:r>
+        <w:t xml:space="preserve">Este apartado se te mostrará si inicias sesión como </w:t>
+      </w:r>
+      <w:r>
+        <w:t>admin</w:t>
+      </w:r>
+      <w:r>
+        <w:t>istrador de una empresa. Se te abrirá un desplegable donde de momento saldrá la opción de Mis Servicios donde podrás añadir, editar o eliminar servicios para tu empresa.</w:t>
+      </w:r>
+    </w:p>
+    <w:p>
+      <w:r>
+        <w:t xml:space="preserve">Para esto se ha tenido que crear el </w:t>
+      </w:r>
+      <w:proofErr w:type="spellStart"/>
+      <w:r>
+        <w:t>servicioDAO</w:t>
+      </w:r>
+      <w:proofErr w:type="spellEnd"/>
+      <w:r>
+        <w:t xml:space="preserve"> y </w:t>
+      </w:r>
+      <w:proofErr w:type="spellStart"/>
+      <w:r>
+        <w:t>servicioVO</w:t>
+      </w:r>
+      <w:proofErr w:type="spellEnd"/>
+      <w:r>
+        <w:t>, además de varias “</w:t>
+      </w:r>
+      <w:proofErr w:type="spellStart"/>
+      <w:r>
+        <w:t>views</w:t>
+      </w:r>
+      <w:proofErr w:type="spellEnd"/>
+      <w:r>
+        <w:t>” para que funcione todo correctamente y que a la hora de añadir y eliminar servicios se almacenen o se eliminen de la base de datos.</w:t>
+      </w:r>
+    </w:p>
+    <w:p>
+      <w:pPr>
+        <w:rPr>
+          <w:b/>
+        </w:rPr>
+      </w:pPr>
+      <w:r>
+        <w:rPr>
+          <w:noProof/>
+          <w:lang w:eastAsia="es-ES"/>
+        </w:rPr>
+        <w:drawing>
+          <wp:inline distT="0" distB="0" distL="0" distR="0" wp14:anchorId="25A95B1A" wp14:editId="53CFE45A">
+            <wp:extent cx="5400040" cy="2315210"/>
+            <wp:effectExtent l="0" t="0" r="0" b="8890"/>
+            <wp:docPr id="1" name="Imagen 1"/>
+            <wp:cNvGraphicFramePr>
+              <a:graphicFrameLocks xmlns:a="http://schemas.openxmlformats.org/drawingml/2006/main" noChangeAspect="1"/>
+            </wp:cNvGraphicFramePr>
+            <a:graphic xmlns:a="http://schemas.openxmlformats.org/drawingml/2006/main">
+              <a:graphicData uri="http://schemas.openxmlformats.org/drawingml/2006/picture">
+                <pic:pic xmlns:pic="http://schemas.openxmlformats.org/drawingml/2006/picture">
+                  <pic:nvPicPr>
+                    <pic:cNvPr id="1" name=""/>
+                    <pic:cNvPicPr/>
+                  </pic:nvPicPr>
+                  <pic:blipFill>
+                    <a:blip r:embed="rId8"/>
+                    <a:stretch>
+                      <a:fillRect/>
+                    </a:stretch>
+                  </pic:blipFill>
+                  <pic:spPr>
+                    <a:xfrm>
+                      <a:off x="0" y="0"/>
+                      <a:ext cx="5400040" cy="2315210"/>
+                    </a:xfrm>
+                    <a:prstGeom prst="rect">
+                      <a:avLst/>
+                    </a:prstGeom>
+                  </pic:spPr>
+                </pic:pic>
+              </a:graphicData>
+            </a:graphic>
+          </wp:inline>
+        </w:drawing>
+      </w:r>
+    </w:p>
+    <w:p>
+      <w:pPr>
+        <w:rPr>
+          <w:b/>
+        </w:rPr>
+      </w:pPr>
+    </w:p>
+    <w:p>
+      <w:pPr>
+        <w:rPr>
+          <w:b/>
+        </w:rPr>
+      </w:pPr>
+      <w:r>
+        <w:rPr>
+          <w:b/>
+        </w:rPr>
+        <w:t>-</w:t>
+      </w:r>
+      <w:r>
+        <w:rPr>
+          <w:b/>
+        </w:rPr>
+        <w:t xml:space="preserve"> </w:t>
+      </w:r>
+      <w:r>
+        <w:rPr>
+          <w:b/>
+        </w:rPr>
+        <w:t>Apartado</w:t>
+      </w:r>
+      <w:r>
+        <w:rPr>
+          <w:b/>
+        </w:rPr>
+        <w:t xml:space="preserve"> AREA CLIENTE:</w:t>
+      </w:r>
+    </w:p>
+    <w:p>
+      <w:pPr>
+        <w:rPr>
+          <w:b/>
+        </w:rPr>
+      </w:pPr>
+      <w:r>
+        <w:rPr>
+          <w:b/>
+        </w:rPr>
+        <w:tab/>
+        <w:t>-Valoraciones</w:t>
+      </w:r>
+    </w:p>
+    <w:p>
+      <w:pPr>
+        <w:rPr>
+          <w:b/>
+        </w:rPr>
+      </w:pPr>
+      <w:r>
+        <w:rPr>
+          <w:b/>
+        </w:rPr>
+        <w:tab/>
+        <w:t>-Servicios Co</w:t>
+      </w:r>
       <w:bookmarkStart w:id="0" w:name="_GoBack"/>
       <w:bookmarkEnd w:id="0"/>
-    </w:p>
-    <w:p>
-      <w:r>
-        <w:t>-</w:t>
-      </w:r>
-      <w:r>
-        <w:rPr>
-          <w:b/>
-        </w:rPr>
-        <w:t>Atributo</w:t>
-      </w:r>
-      <w:r>
-        <w:rPr>
-          <w:b/>
-        </w:rPr>
-        <w:t xml:space="preserve"> sueldo:</w:t>
-      </w:r>
-      <w:r>
-        <w:rPr>
-          <w:b/>
-        </w:rPr>
-        <w:t xml:space="preserve"> </w:t>
-      </w:r>
-      <w:r>
-        <w:t>Principalmente se</w:t>
-      </w:r>
-      <w:r>
-        <w:t xml:space="preserve"> había puesto el </w:t>
-      </w:r>
-      <w:r>
-        <w:rPr>
-          <w:i/>
-        </w:rPr>
-        <w:t>sueldo</w:t>
-      </w:r>
-      <w:r>
-        <w:t xml:space="preserve"> en </w:t>
-      </w:r>
-      <w:r>
-        <w:rPr>
-          <w:i/>
-        </w:rPr>
-        <w:t>Trabajador</w:t>
-      </w:r>
-      <w:r>
-        <w:t xml:space="preserve">, pero como eso puede variar mucho según los servicios que realice, mejor </w:t>
-      </w:r>
-      <w:r>
-        <w:t xml:space="preserve">poner </w:t>
-      </w:r>
-      <w:r>
-        <w:t xml:space="preserve">sueldo en cada </w:t>
-      </w:r>
-      <w:r>
-        <w:rPr>
-          <w:i/>
-        </w:rPr>
-        <w:t>Servicio</w:t>
-      </w:r>
-      <w:r>
-        <w:t>, es decir se</w:t>
-      </w:r>
-      <w:r>
-        <w:t xml:space="preserve"> le</w:t>
-      </w:r>
-      <w:r>
-        <w:t xml:space="preserve"> </w:t>
-      </w:r>
-      <w:r>
-        <w:t>dirá sueldo a</w:t>
-      </w:r>
-      <w:r>
-        <w:t xml:space="preserve"> cuánto dinero se te va a pagar por realizar ese servicio</w:t>
-      </w:r>
-      <w:r>
-        <w:t xml:space="preserve"> concreto. Es así que el sueldo de un trabajador será según los servicios que complete a lo largo de un mes.</w:t>
-      </w:r>
-    </w:p>
-    <w:p>
-      <w:r>
-        <w:t>P</w:t>
-      </w:r>
-      <w:r>
-        <w:t>ara conseguir el sueldo mensual de un trabajador se deberá sumar todos los sueldos de todos los servicios realizados durante ese mes.</w:t>
-      </w:r>
-    </w:p>
-    <w:p>
-      <w:r>
-        <w:t xml:space="preserve"> </w:t>
-      </w:r>
-    </w:p>
-    <w:p/>
-    <w:p/>
-    <w:p>
-      <w:pPr>
-        <w:rPr>
-          <w:color w:val="FFFFFF" w:themeColor="background1"/>
-        </w:rPr>
-      </w:pPr>
-      <w:r>
-        <w:rPr>
-          <w:color w:val="FFFFFF" w:themeColor="background1"/>
-        </w:rPr>
-        <w:t>-Forma Pago porque entidad débil</w:t>
-      </w:r>
-      <w:r>
-        <w:rPr>
-          <w:color w:val="FFFFFF" w:themeColor="background1"/>
-        </w:rPr>
-        <w:t>?</w:t>
-      </w:r>
-    </w:p>
-    <w:p>
-      <w:pPr>
-        <w:rPr>
-          <w:color w:val="FFFFFF" w:themeColor="background1"/>
-        </w:rPr>
-      </w:pPr>
-      <w:r>
-        <w:rPr>
-          <w:color w:val="FFFFFF" w:themeColor="background1"/>
-        </w:rPr>
-        <w:t>-</w:t>
-      </w:r>
-      <w:r>
-        <w:rPr>
-          <w:color w:val="FFFFFF" w:themeColor="background1"/>
-        </w:rPr>
-        <w:t>Valoración</w:t>
-      </w:r>
-      <w:r>
-        <w:rPr>
-          <w:color w:val="FFFFFF" w:themeColor="background1"/>
-        </w:rPr>
-        <w:t xml:space="preserve"> porque entidad </w:t>
-      </w:r>
-      <w:r>
-        <w:rPr>
-          <w:color w:val="FFFFFF" w:themeColor="background1"/>
-        </w:rPr>
-        <w:t>débil?</w:t>
-      </w:r>
-    </w:p>
-    <w:p>
-      <w:pPr>
-        <w:rPr>
-          <w:color w:val="FFFFFF" w:themeColor="background1"/>
-        </w:rPr>
-      </w:pPr>
-      <w:r>
-        <w:rPr>
-          <w:color w:val="FFFFFF" w:themeColor="background1"/>
-        </w:rPr>
-        <w:t>-</w:t>
-      </w:r>
-      <w:r>
-        <w:rPr>
-          <w:color w:val="FFFFFF" w:themeColor="background1"/>
-        </w:rPr>
-        <w:t>Valoración</w:t>
-      </w:r>
-      <w:r>
-        <w:rPr>
-          <w:color w:val="FFFFFF" w:themeColor="background1"/>
-        </w:rPr>
-        <w:t xml:space="preserve"> porque con COntratoServicio (para que cliente solo pueda valorar lo que haya contratado)</w:t>
-      </w:r>
-      <w:r>
-        <w:rPr>
-          <w:color w:val="FFFFFF" w:themeColor="background1"/>
-        </w:rPr>
-        <w:t>?</w:t>
+      <w:r>
+        <w:rPr>
+          <w:b/>
+        </w:rPr>
+        <w:t>ntratados</w:t>
+      </w:r>
+    </w:p>
+    <w:p>
+      <w:pPr>
+        <w:rPr>
+          <w:b/>
+        </w:rPr>
+      </w:pPr>
+    </w:p>
+    <w:p>
+      <w:pPr>
+        <w:rPr>
+          <w:b/>
+        </w:rPr>
+      </w:pPr>
+      <w:r>
+        <w:rPr>
+          <w:b/>
+        </w:rPr>
+        <w:t>-Buscar servicios/filtrar</w:t>
       </w:r>
     </w:p>
     <w:p>
@@ -2581,21 +2809,12 @@
           <w:sz w:val="18"/>
         </w:rPr>
       </w:pPr>
-      <w:proofErr w:type="spellStart"/>
-      <w:r>
-        <w:rPr>
-          <w:b/>
-          <w:sz w:val="18"/>
-        </w:rPr>
-        <w:t>ContratoServicio</w:t>
-      </w:r>
-      <w:proofErr w:type="spellEnd"/>
-      <w:r>
-        <w:rPr>
-          <w:b/>
-          <w:sz w:val="18"/>
-        </w:rPr>
-        <w:t xml:space="preserve">(Incluye) </w:t>
+      <w:r>
+        <w:rPr>
+          <w:b/>
+          <w:sz w:val="18"/>
+        </w:rPr>
+        <w:t xml:space="preserve">ContratoServicio(Incluye) </w:t>
       </w:r>
       <w:r>
         <w:rPr>
@@ -3608,7 +3827,6 @@
         </w:rPr>
         <w:t xml:space="preserve"> hace referencia a </w:t>
       </w:r>
-      <w:proofErr w:type="spellStart"/>
       <w:r>
         <w:rPr>
           <w:b/>
@@ -3616,7 +3834,6 @@
         </w:rPr>
         <w:t>ContratoServicio</w:t>
       </w:r>
-      <w:proofErr w:type="spellEnd"/>
     </w:p>
     <w:p>
       <w:r>
@@ -3624,8 +3841,8 @@
       </w:r>
     </w:p>
     <w:sectPr>
-      <w:headerReference w:type="default" r:id="rId8"/>
-      <w:footerReference w:type="default" r:id="rId9"/>
+      <w:headerReference w:type="default" r:id="rId9"/>
+      <w:footerReference w:type="default" r:id="rId10"/>
       <w:pgSz w:w="11906" w:h="16838"/>
       <w:pgMar w:top="1417" w:right="1701" w:bottom="1417" w:left="1701" w:header="708" w:footer="708" w:gutter="0"/>
       <w:cols w:space="708"/>
@@ -3690,7 +3907,7 @@
           <w:rPr>
             <w:noProof/>
           </w:rPr>
-          <w:t>5</w:t>
+          <w:t>4</w:t>
         </w:r>
         <w:r>
           <w:fldChar w:fldCharType="end"/>
@@ -4154,7 +4371,7 @@
   <w:style w:type="paragraph" w:default="1" w:styleId="Normal">
     <w:name w:val="Normal"/>
     <w:qFormat/>
-    <w:rsid w:val="00BC0D19"/>
+    <w:rsid w:val="00F4536C"/>
   </w:style>
   <w:style w:type="character" w:default="1" w:styleId="Fuentedeprrafopredeter">
     <w:name w:val="Default Paragraph Font"/>

</xml_diff>